<commit_message>
lab 7: create server shell
</commit_message>
<xml_diff>
--- a/lab7/userFiles/lab7.docx
+++ b/lab7/userFiles/lab7.docx
@@ -5,6 +5,9 @@
     <w:p>
       <w:pPr>
         <w:pStyle w:val="Standard"/>
+        <w:rPr>
+          <w:lang w:val="en-US"/>
+        </w:rPr>
       </w:pPr>
     </w:p>
     <w:p>
@@ -949,6 +952,7 @@
         <w:t>создание нового потока (</w:t>
       </w:r>
       <w:proofErr w:type="spellStart"/>
+      <w:proofErr w:type="gramStart"/>
       <w:r>
         <w:rPr>
           <w:rStyle w:val="HTML"/>
@@ -957,7 +961,18 @@
           <w:sz w:val="21"/>
           <w:szCs w:val="21"/>
         </w:rPr>
-        <w:t>java.lang.Thread</w:t>
+        <w:t>java.lang</w:t>
+      </w:r>
+      <w:proofErr w:type="gramEnd"/>
+      <w:r>
+        <w:rPr>
+          <w:rStyle w:val="HTML"/>
+          <w:rFonts w:ascii="Consolas" w:eastAsia="NSimSun" w:hAnsi="Consolas"/>
+          <w:color w:val="E83E8C"/>
+          <w:sz w:val="21"/>
+          <w:szCs w:val="21"/>
+        </w:rPr>
+        <w:t>.Thread</w:t>
       </w:r>
       <w:proofErr w:type="spellEnd"/>
       <w:r>
@@ -994,15 +1009,13 @@
         </w:rPr>
         <w:t xml:space="preserve">Для </w:t>
       </w:r>
-      <w:proofErr w:type="spellStart"/>
-      <w:r>
-        <w:rPr>
-          <w:rFonts w:ascii="Segoe UI" w:hAnsi="Segoe UI" w:cs="Segoe UI"/>
-          <w:color w:val="212529"/>
-        </w:rPr>
-        <w:t>многопотчной</w:t>
-      </w:r>
-      <w:proofErr w:type="spellEnd"/>
+      <w:r>
+        <w:rPr>
+          <w:rFonts w:ascii="Segoe UI" w:hAnsi="Segoe UI" w:cs="Segoe UI"/>
+          <w:color w:val="212529"/>
+        </w:rPr>
+        <w:t>многопоточной</w:t>
+      </w:r>
       <w:r>
         <w:rPr>
           <w:rFonts w:ascii="Segoe UI" w:hAnsi="Segoe UI" w:cs="Segoe UI"/>
@@ -1181,6 +1194,7 @@
         <w:t xml:space="preserve">синхронизацию чтения и записи с помощью </w:t>
       </w:r>
       <w:proofErr w:type="spellStart"/>
+      <w:proofErr w:type="gramStart"/>
       <w:r>
         <w:rPr>
           <w:rStyle w:val="HTML"/>
@@ -1189,7 +1203,18 @@
           <w:sz w:val="21"/>
           <w:szCs w:val="21"/>
         </w:rPr>
-        <w:t>java.util.concurrent.locks.ReadWriteLock</w:t>
+        <w:t>java.util</w:t>
+      </w:r>
+      <w:proofErr w:type="gramEnd"/>
+      <w:r>
+        <w:rPr>
+          <w:rStyle w:val="HTML"/>
+          <w:rFonts w:ascii="Consolas" w:eastAsia="NSimSun" w:hAnsi="Consolas"/>
+          <w:color w:val="E83E8C"/>
+          <w:sz w:val="21"/>
+          <w:szCs w:val="21"/>
+        </w:rPr>
+        <w:t>.concurrent.locks.ReadWriteLock</w:t>
       </w:r>
       <w:proofErr w:type="spellEnd"/>
     </w:p>
@@ -1563,7 +1588,31 @@
           <w:szCs w:val="21"/>
           <w:lang w:val="en-US"/>
         </w:rPr>
-        <w:t> wait()</w:t>
+        <w:t> </w:t>
+      </w:r>
+      <w:proofErr w:type="gramStart"/>
+      <w:r>
+        <w:rPr>
+          <w:rStyle w:val="HTML"/>
+          <w:rFonts w:ascii="Consolas" w:eastAsia="NSimSun" w:hAnsi="Consolas"/>
+          <w:color w:val="E83E8C"/>
+          <w:sz w:val="21"/>
+          <w:szCs w:val="21"/>
+          <w:lang w:val="en-US"/>
+        </w:rPr>
+        <w:t>wait(</w:t>
+      </w:r>
+      <w:proofErr w:type="gramEnd"/>
+      <w:r>
+        <w:rPr>
+          <w:rStyle w:val="HTML"/>
+          <w:rFonts w:ascii="Consolas" w:eastAsia="NSimSun" w:hAnsi="Consolas"/>
+          <w:color w:val="E83E8C"/>
+          <w:sz w:val="21"/>
+          <w:szCs w:val="21"/>
+          <w:lang w:val="en-US"/>
+        </w:rPr>
+        <w:t>)</w:t>
       </w:r>
       <w:r>
         <w:rPr>
@@ -1727,6 +1776,7 @@
         <w:t xml:space="preserve"> из пакета </w:t>
       </w:r>
       <w:proofErr w:type="spellStart"/>
+      <w:proofErr w:type="gramStart"/>
       <w:r>
         <w:rPr>
           <w:rStyle w:val="HTML"/>
@@ -1735,7 +1785,18 @@
           <w:sz w:val="21"/>
           <w:szCs w:val="21"/>
         </w:rPr>
-        <w:t>java.util.concurrent</w:t>
+        <w:t>java.util</w:t>
+      </w:r>
+      <w:proofErr w:type="gramEnd"/>
+      <w:r>
+        <w:rPr>
+          <w:rStyle w:val="HTML"/>
+          <w:rFonts w:ascii="Consolas" w:eastAsia="NSimSun" w:hAnsi="Consolas"/>
+          <w:color w:val="E83E8C"/>
+          <w:sz w:val="21"/>
+          <w:szCs w:val="21"/>
+        </w:rPr>
+        <w:t>.concurrent</w:t>
       </w:r>
       <w:proofErr w:type="spellEnd"/>
       <w:r>
@@ -1813,6 +1874,7 @@
         <w:t>Коллекции из пакета </w:t>
       </w:r>
       <w:proofErr w:type="spellStart"/>
+      <w:proofErr w:type="gramStart"/>
       <w:r>
         <w:rPr>
           <w:rStyle w:val="HTML"/>
@@ -1821,7 +1883,18 @@
           <w:sz w:val="21"/>
           <w:szCs w:val="21"/>
         </w:rPr>
-        <w:t>java.util.concurrent</w:t>
+        <w:t>java.util</w:t>
+      </w:r>
+      <w:proofErr w:type="gramEnd"/>
+      <w:r>
+        <w:rPr>
+          <w:rStyle w:val="HTML"/>
+          <w:rFonts w:ascii="Consolas" w:eastAsia="NSimSun" w:hAnsi="Consolas"/>
+          <w:color w:val="E83E8C"/>
+          <w:sz w:val="21"/>
+          <w:szCs w:val="21"/>
+        </w:rPr>
+        <w:t>.concurrent</w:t>
       </w:r>
       <w:proofErr w:type="spellEnd"/>
       <w:r>
@@ -2149,21 +2222,7 @@
             <w:rStyle w:val="a8"/>
             <w:lang w:val="en-US" w:eastAsia="ru-RU" w:bidi="ar-SA"/>
           </w:rPr>
-          <w:t>https://github.com/avera</w:t>
-        </w:r>
-        <w:r>
-          <w:rPr>
-            <w:rStyle w:val="a8"/>
-            <w:lang w:val="en-US" w:eastAsia="ru-RU" w:bidi="ar-SA"/>
-          </w:rPr>
-          <w:t>g</w:t>
-        </w:r>
-        <w:r>
-          <w:rPr>
-            <w:rStyle w:val="a8"/>
-            <w:lang w:val="en-US" w:eastAsia="ru-RU" w:bidi="ar-SA"/>
-          </w:rPr>
-          <w:t>efun/ITMO-JAVA-LABS/tree/main/lab7</w:t>
+          <w:t>https://github.com/averagefun/ITMO-JAVA-LABS/tree/main/lab7</w:t>
         </w:r>
       </w:hyperlink>
     </w:p>

</xml_diff>